<commit_message>
Problem 6- RequiredBoxes (Doc)
</commit_message>
<xml_diff>
--- a/Problems-Docs/Problem 5(26th May).docx
+++ b/Problems-Docs/Problem 5(26th May).docx
@@ -14,14 +14,7 @@
           <w:b/>
           <w:bCs/>
         </w:rPr>
-        <w:t xml:space="preserve">Problem 5: </w:t>
-      </w:r>
-      <w:r>
-        <w:rPr>
-          <w:b/>
-          <w:bCs/>
-        </w:rPr>
-        <w:t>Missing Roll Number</w:t>
+        <w:t>Problem 5: Missing Roll Number</w:t>
       </w:r>
     </w:p>
     <w:p>
@@ -70,10 +63,7 @@
     </w:p>
     <w:p>
       <w:r>
-        <w:t xml:space="preserve">Input- </w:t>
-      </w:r>
-      <w:r>
-        <w:t>2 1 4 5</w:t>
+        <w:t>Input- 2 1 4 5</w:t>
       </w:r>
     </w:p>
     <w:p>
@@ -83,15 +73,7 @@
     </w:p>
     <w:p>
       <w:r>
-        <w:t xml:space="preserve">the missing roll number </w:t>
-      </w:r>
-      <w:proofErr w:type="gramStart"/>
-      <w:r>
-        <w:t>is :</w:t>
-      </w:r>
-      <w:proofErr w:type="gramEnd"/>
-      <w:r>
-        <w:t xml:space="preserve"> 3</w:t>
+        <w:t>the missing roll number is : 3</w:t>
       </w:r>
     </w:p>
     <w:p>
@@ -121,343 +103,87 @@
     </w:p>
     <w:p>
       <w:r>
-        <w:t xml:space="preserve">import </w:t>
-      </w:r>
-      <w:proofErr w:type="spellStart"/>
-      <w:r>
-        <w:t>java.util</w:t>
-      </w:r>
-      <w:proofErr w:type="spellEnd"/>
-      <w:r>
-        <w:t>.*;</w:t>
-      </w:r>
-    </w:p>
-    <w:p>
-      <w:r>
-        <w:t xml:space="preserve">public class </w:t>
-      </w:r>
-      <w:proofErr w:type="spellStart"/>
-      <w:r>
-        <w:t>MissingRollNo</w:t>
-      </w:r>
-      <w:proofErr w:type="spellEnd"/>
-      <w:r>
-        <w:t xml:space="preserve"> {</w:t>
-      </w:r>
-    </w:p>
-    <w:p>
-      <w:r>
-        <w:t xml:space="preserve">    public static void </w:t>
-      </w:r>
-      <w:proofErr w:type="gramStart"/>
-      <w:r>
-        <w:t>main(String[</w:t>
-      </w:r>
-      <w:proofErr w:type="gramEnd"/>
-      <w:r>
-        <w:t xml:space="preserve">] </w:t>
-      </w:r>
-      <w:proofErr w:type="spellStart"/>
-      <w:r>
-        <w:t>args</w:t>
-      </w:r>
-      <w:proofErr w:type="spellEnd"/>
-      <w:r>
-        <w:t>) {</w:t>
-      </w:r>
-    </w:p>
-    <w:p>
-      <w:r>
-        <w:t xml:space="preserve">        Scanner </w:t>
-      </w:r>
-      <w:proofErr w:type="spellStart"/>
-      <w:r>
-        <w:t>scanner</w:t>
-      </w:r>
-      <w:proofErr w:type="spellEnd"/>
-      <w:r>
-        <w:t xml:space="preserve"> = new </w:t>
-      </w:r>
-      <w:proofErr w:type="gramStart"/>
-      <w:r>
-        <w:t>Scanner(</w:t>
-      </w:r>
-      <w:proofErr w:type="gramEnd"/>
-      <w:r>
-        <w:t>System.in);</w:t>
-      </w:r>
-    </w:p>
-    <w:p/>
-    <w:p>
-      <w:r>
-        <w:t xml:space="preserve">        </w:t>
-      </w:r>
-      <w:proofErr w:type="spellStart"/>
-      <w:r>
-        <w:t>System.out.println</w:t>
-      </w:r>
-      <w:proofErr w:type="spellEnd"/>
-      <w:r>
-        <w:t>("Enter the roll numbers: ");</w:t>
-      </w:r>
-    </w:p>
-    <w:p/>
-    <w:p>
-      <w:r>
-        <w:t xml:space="preserve">        String </w:t>
-      </w:r>
-      <w:proofErr w:type="spellStart"/>
-      <w:r>
-        <w:t>rollString</w:t>
-      </w:r>
-      <w:proofErr w:type="spellEnd"/>
-      <w:r>
-        <w:t xml:space="preserve"> = </w:t>
-      </w:r>
-      <w:proofErr w:type="spellStart"/>
-      <w:proofErr w:type="gramStart"/>
-      <w:r>
-        <w:t>scanner.nextLine</w:t>
-      </w:r>
-      <w:proofErr w:type="spellEnd"/>
-      <w:proofErr w:type="gramEnd"/>
-      <w:r>
-        <w:t>();</w:t>
-      </w:r>
-    </w:p>
-    <w:p/>
-    <w:p>
-      <w:r>
-        <w:t xml:space="preserve">        int </w:t>
-      </w:r>
-      <w:proofErr w:type="spellStart"/>
-      <w:proofErr w:type="gramStart"/>
-      <w:r>
-        <w:t>rollNo</w:t>
-      </w:r>
-      <w:proofErr w:type="spellEnd"/>
-      <w:r>
-        <w:t>[</w:t>
-      </w:r>
-      <w:proofErr w:type="gramEnd"/>
-      <w:r>
-        <w:t xml:space="preserve">] = </w:t>
-      </w:r>
-      <w:proofErr w:type="spellStart"/>
-      <w:r>
-        <w:t>Arrays.stream</w:t>
-      </w:r>
-      <w:proofErr w:type="spellEnd"/>
-      <w:r>
-        <w:t>(</w:t>
-      </w:r>
-      <w:proofErr w:type="spellStart"/>
-      <w:r>
-        <w:t>rollString.split</w:t>
-      </w:r>
-      <w:proofErr w:type="spellEnd"/>
-      <w:r>
-        <w:t>(" ")</w:t>
-      </w:r>
-      <w:proofErr w:type="gramStart"/>
-      <w:r>
-        <w:t>).</w:t>
-      </w:r>
-      <w:proofErr w:type="spellStart"/>
-      <w:r>
-        <w:t>mapToInt</w:t>
-      </w:r>
-      <w:proofErr w:type="spellEnd"/>
-      <w:proofErr w:type="gramEnd"/>
-      <w:r>
-        <w:t>(</w:t>
-      </w:r>
-      <w:proofErr w:type="gramStart"/>
-      <w:r>
-        <w:t>Integer::</w:t>
-      </w:r>
-      <w:proofErr w:type="spellStart"/>
-      <w:proofErr w:type="gramEnd"/>
-      <w:r>
-        <w:t>parseInt</w:t>
-      </w:r>
-      <w:proofErr w:type="spellEnd"/>
-      <w:proofErr w:type="gramStart"/>
-      <w:r>
-        <w:t>).</w:t>
-      </w:r>
-      <w:proofErr w:type="spellStart"/>
-      <w:r>
-        <w:t>toArray</w:t>
-      </w:r>
-      <w:proofErr w:type="spellEnd"/>
-      <w:proofErr w:type="gramEnd"/>
-      <w:r>
-        <w:t>();</w:t>
-      </w:r>
-    </w:p>
-    <w:p/>
-    <w:p>
-      <w:r>
-        <w:t xml:space="preserve">        int n = </w:t>
-      </w:r>
-      <w:proofErr w:type="spellStart"/>
-      <w:r>
-        <w:t>rollNo.length</w:t>
-      </w:r>
-      <w:proofErr w:type="spellEnd"/>
-      <w:r>
-        <w:t>;</w:t>
-      </w:r>
-    </w:p>
-    <w:p>
-      <w:r>
-        <w:t xml:space="preserve">        long </w:t>
-      </w:r>
-      <w:proofErr w:type="spellStart"/>
-      <w:r>
-        <w:t>expectedSum</w:t>
-      </w:r>
-      <w:proofErr w:type="spellEnd"/>
-      <w:r>
-        <w:t xml:space="preserve"> = n * (n + 1) / 2;</w:t>
-      </w:r>
-    </w:p>
-    <w:p>
-      <w:r>
-        <w:t xml:space="preserve">        long </w:t>
-      </w:r>
-      <w:proofErr w:type="spellStart"/>
-      <w:r>
-        <w:t>actualSum</w:t>
-      </w:r>
-      <w:proofErr w:type="spellEnd"/>
-      <w:r>
-        <w:t xml:space="preserve"> = 0;</w:t>
-      </w:r>
-    </w:p>
-    <w:p/>
-    <w:p>
-      <w:r>
-        <w:t xml:space="preserve">        for (int </w:t>
-      </w:r>
-      <w:proofErr w:type="spellStart"/>
-      <w:r>
-        <w:t>i</w:t>
-      </w:r>
-      <w:proofErr w:type="spellEnd"/>
-      <w:r>
-        <w:t xml:space="preserve"> = 0; </w:t>
-      </w:r>
-      <w:proofErr w:type="spellStart"/>
-      <w:r>
-        <w:t>i</w:t>
-      </w:r>
-      <w:proofErr w:type="spellEnd"/>
-      <w:r>
-        <w:t xml:space="preserve"> &lt; n - 1; </w:t>
-      </w:r>
-      <w:proofErr w:type="spellStart"/>
-      <w:r>
-        <w:t>i</w:t>
-      </w:r>
-      <w:proofErr w:type="spellEnd"/>
-      <w:r>
-        <w:t>++) {</w:t>
+        <w:t>import java.util.*;</w:t>
+      </w:r>
+    </w:p>
+    <w:p>
+      <w:r>
+        <w:t>public class MissingRollNo {</w:t>
+      </w:r>
+    </w:p>
+    <w:p>
+      <w:r>
+        <w:t>    public static void main(String[] args) {</w:t>
+      </w:r>
+    </w:p>
+    <w:p>
+      <w:r>
+        <w:t>        Scanner scanner = new Scanner(System.in);</w:t>
+      </w:r>
+    </w:p>
+    <w:p>
+      <w:r>
+        <w:t>        System.out.println("Enter the roll numbers: ");</w:t>
+      </w:r>
+    </w:p>
+    <w:p>
+      <w:r>
+        <w:t>        String rollString = scanner.nextLine();</w:t>
+      </w:r>
+    </w:p>
+    <w:p>
+      <w:r>
+        <w:t>        int rollNo[] = Arrays.stream(rollString.split(" ")).mapToInt(Integer::parseInt).toArray();</w:t>
+      </w:r>
+    </w:p>
+    <w:p>
+      <w:r>
+        <w:t>        int n = rollNo.length;</w:t>
+      </w:r>
+    </w:p>
+    <w:p>
+      <w:r>
+        <w:t>        long expectedSum = n * (n + 1) / 2;</w:t>
+      </w:r>
+    </w:p>
+    <w:p>
+      <w:r>
+        <w:t>        long actualSum = 0;</w:t>
+      </w:r>
+    </w:p>
+    <w:p>
+      <w:r>
+        <w:t>        for (int i = 0; i &lt; n - 1; i++) {</w:t>
+      </w:r>
+    </w:p>
+    <w:p>
+      <w:r>
+        <w:t>            actualSum += rollNo[i];</w:t>
+      </w:r>
+    </w:p>
+    <w:p>
+      <w:r>
+        <w:t>        }</w:t>
+      </w:r>
+    </w:p>
+    <w:p>
+      <w:r>
+        <w:t>        long result = expectedSum - actualSum;</w:t>
+      </w:r>
+    </w:p>
+    <w:p>
+      <w:r>
+        <w:t>        System.out.println("the missing roll number is : ");</w:t>
+      </w:r>
+    </w:p>
+    <w:p>
+      <w:r>
+        <w:t>        System.out.println(result);</w:t>
       </w:r>
     </w:p>
     <w:p>
       <w:r>
         <w:lastRenderedPageBreak/>
-        <w:t xml:space="preserve">            </w:t>
-      </w:r>
-      <w:proofErr w:type="spellStart"/>
-      <w:r>
-        <w:t>actualSum</w:t>
-      </w:r>
-      <w:proofErr w:type="spellEnd"/>
-      <w:r>
-        <w:t xml:space="preserve"> += </w:t>
-      </w:r>
-      <w:proofErr w:type="spellStart"/>
-      <w:r>
-        <w:t>rollNo</w:t>
-      </w:r>
-      <w:proofErr w:type="spellEnd"/>
-      <w:r>
-        <w:t>[</w:t>
-      </w:r>
-      <w:proofErr w:type="spellStart"/>
-      <w:r>
-        <w:t>i</w:t>
-      </w:r>
-      <w:proofErr w:type="spellEnd"/>
-      <w:r>
-        <w:t>];</w:t>
-      </w:r>
-    </w:p>
-    <w:p>
-      <w:r>
-        <w:t>        }</w:t>
-      </w:r>
-    </w:p>
-    <w:p>
-      <w:r>
-        <w:t xml:space="preserve">        long result = </w:t>
-      </w:r>
-      <w:proofErr w:type="spellStart"/>
-      <w:r>
-        <w:t>expectedSum</w:t>
-      </w:r>
-      <w:proofErr w:type="spellEnd"/>
-      <w:r>
-        <w:t xml:space="preserve"> - </w:t>
-      </w:r>
-      <w:proofErr w:type="spellStart"/>
-      <w:r>
-        <w:t>actualSum</w:t>
-      </w:r>
-      <w:proofErr w:type="spellEnd"/>
-      <w:r>
-        <w:t>;</w:t>
-      </w:r>
-    </w:p>
-    <w:p>
-      <w:r>
-        <w:t xml:space="preserve">        </w:t>
-      </w:r>
-      <w:proofErr w:type="spellStart"/>
-      <w:r>
-        <w:t>System.out.println</w:t>
-      </w:r>
-      <w:proofErr w:type="spellEnd"/>
-      <w:r>
-        <w:t xml:space="preserve">("the missing roll number </w:t>
-      </w:r>
-      <w:proofErr w:type="gramStart"/>
-      <w:r>
-        <w:t>is :</w:t>
-      </w:r>
-      <w:proofErr w:type="gramEnd"/>
-      <w:r>
-        <w:t xml:space="preserve"> ");</w:t>
-      </w:r>
-    </w:p>
-    <w:p>
-      <w:r>
-        <w:t xml:space="preserve">        </w:t>
-      </w:r>
-      <w:proofErr w:type="spellStart"/>
-      <w:r>
-        <w:t>System.out.println</w:t>
-      </w:r>
-      <w:proofErr w:type="spellEnd"/>
-      <w:r>
-        <w:t>(result);</w:t>
-      </w:r>
-    </w:p>
-    <w:p>
-      <w:r>
         <w:t>    }</w:t>
       </w:r>
     </w:p>
@@ -465,8 +191,29 @@
       <w:r>
         <w:t>}</w:t>
       </w:r>
-    </w:p>
-    <w:p/>
+      <w:r>
+        <w:br/>
+      </w:r>
+      <w:r>
+        <w:br/>
+      </w:r>
+      <w:r>
+        <w:rPr>
+          <w:b/>
+          <w:bCs/>
+        </w:rPr>
+        <w:t>Complexities:</w:t>
+      </w:r>
+    </w:p>
+    <w:p>
+      <w:r>
+        <w:t>Time Complexity- O(N)</w:t>
+      </w:r>
+      <w:r>
+        <w:br/>
+        <w:t>Space Complexity- O(N)</w:t>
+      </w:r>
+    </w:p>
     <w:p/>
     <w:sectPr>
       <w:pgSz w:w="11906" w:h="16838"/>
@@ -1081,6 +828,7 @@
   <w:style w:type="character" w:default="1" w:styleId="DefaultParagraphFont">
     <w:name w:val="Default Paragraph Font"/>
     <w:uiPriority w:val="1"/>
+    <w:semiHidden/>
     <w:unhideWhenUsed/>
   </w:style>
   <w:style w:type="table" w:default="1" w:styleId="TableNormal">

</xml_diff>